<commit_message>
Further writing of prototype chapter. Add exemplary rule violation text
</commit_message>
<xml_diff>
--- a/documents/projectPlan/projectPlanUpdate20140302.docx
+++ b/documents/projectPlan/projectPlanUpdate20140302.docx
@@ -1054,174 +1054,186 @@
         </w:rPr>
         <w:t>”</w:t>
       </w:r>
+    </w:p>
+    <w:p>
+      <w:pPr>
+        <w:rPr>
+          <w:i/>
+          <w:lang w:val="en-US"/>
+        </w:rPr>
+      </w:pPr>
+      <w:r>
+        <w:rPr>
+          <w:i/>
+          <w:lang w:val="en-US"/>
+        </w:rPr>
+        <w:t>Show updated text to Daniel Lindner</w:t>
+      </w:r>
+    </w:p>
+    <w:p>
+      <w:pPr>
+        <w:pStyle w:val="Heading1"/>
+        <w:rPr>
+          <w:lang w:val="en-US"/>
+        </w:rPr>
+      </w:pPr>
+      <w:r>
+        <w:rPr>
+          <w:lang w:val="en-US"/>
+        </w:rPr>
+        <w:lastRenderedPageBreak/>
+        <w:t>Prototype 2</w:t>
+      </w:r>
+      <w:r>
+        <w:rPr>
+          <w:lang w:val="en-US"/>
+        </w:rPr>
+        <w:t xml:space="preserve"> - 30.03.14 – 13.04.14</w:t>
+      </w:r>
+    </w:p>
+    <w:p>
+      <w:pPr>
+        <w:rPr>
+          <w:lang w:val="en-US"/>
+        </w:rPr>
+      </w:pPr>
+      <w:r>
+        <w:rPr>
+          <w:lang w:val="en-US"/>
+        </w:rPr>
+        <w:t>This second prototype does not add more rules to validate but adds a simple User Interface with simple indication like markers in the editor and a list of validated rules.</w:t>
+      </w:r>
+    </w:p>
+    <w:p>
+      <w:pPr>
+        <w:rPr>
+          <w:lang w:val="en-US"/>
+        </w:rPr>
+      </w:pPr>
+      <w:r>
+        <w:rPr>
+          <w:lang w:val="en-US"/>
+        </w:rPr>
+        <w:t>Describe the prototype implementation short and crisp in the report.</w:t>
+      </w:r>
+      <w:r>
+        <w:rPr>
+          <w:lang w:val="en-US"/>
+        </w:rPr>
+        <w:t xml:space="preserve"> </w:t>
+      </w:r>
+    </w:p>
+    <w:p>
+      <w:pPr>
+        <w:rPr>
+          <w:lang w:val="en-US"/>
+        </w:rPr>
+      </w:pPr>
+      <w:r>
+        <w:rPr>
+          <w:lang w:val="en-US"/>
+        </w:rPr>
+        <w:t xml:space="preserve">Describe used tools and environment. Describe representation of data structures that enable AST analysis. </w:t>
+      </w:r>
+      <w:r>
+        <w:rPr>
+          <w:lang w:val="en-US"/>
+        </w:rPr>
+        <w:t xml:space="preserve">What was the challenge? What is the architecture and how is it implemented. Keep this chapter short and simple, the prototype just proves that it is possible to validate the rules as found out in the “Analysis” chapter. Describe the implementation of the validation for </w:t>
+      </w:r>
+      <w:r>
+        <w:rPr>
+          <w:lang w:val="en-US"/>
+        </w:rPr>
+        <w:t xml:space="preserve">some </w:t>
+      </w:r>
+      <w:r>
+        <w:rPr>
+          <w:lang w:val="en-US"/>
+        </w:rPr>
+        <w:t>rules to give an implementation example.</w:t>
+      </w:r>
+    </w:p>
+    <w:p>
+      <w:pPr>
+        <w:rPr>
+          <w:i/>
+          <w:lang w:val="en-US"/>
+        </w:rPr>
+      </w:pPr>
+      <w:r>
+        <w:rPr>
+          <w:i/>
+          <w:lang w:val="en-US"/>
+        </w:rPr>
+        <w:t>Show prototype description chapter to Daniel Lindner</w:t>
+      </w:r>
+    </w:p>
+    <w:p>
+      <w:pPr>
+        <w:pStyle w:val="Heading1"/>
+        <w:rPr>
+          <w:lang w:val="en-US"/>
+        </w:rPr>
+      </w:pPr>
+      <w:r>
+        <w:rPr>
+          <w:lang w:val="en-US"/>
+        </w:rPr>
+        <w:t>Conclusion</w:t>
+      </w:r>
+      <w:r>
+        <w:rPr>
+          <w:lang w:val="en-US"/>
+        </w:rPr>
+        <w:t xml:space="preserve"> - 13.04.14 – 27</w:t>
+      </w:r>
+      <w:r>
+        <w:rPr>
+          <w:lang w:val="en-US"/>
+        </w:rPr>
+        <w:t>.04.14</w:t>
+      </w:r>
+    </w:p>
+    <w:p>
+      <w:pPr>
+        <w:rPr>
+          <w:lang w:val="en-US"/>
+        </w:rPr>
+      </w:pPr>
+      <w:r>
+        <w:rPr>
+          <w:lang w:val="en-US"/>
+        </w:rPr>
+        <w:t>Write a conclusion for the report. Add benefits and outlook chapter.</w:t>
+      </w:r>
+    </w:p>
+    <w:p>
+      <w:pPr>
+        <w:pStyle w:val="Heading1"/>
+        <w:rPr>
+          <w:lang w:val="en-US"/>
+        </w:rPr>
+      </w:pPr>
+      <w:r>
+        <w:rPr>
+          <w:lang w:val="en-US"/>
+        </w:rPr>
+        <w:t>Prototype 3 – optional</w:t>
+      </w:r>
+      <w:r>
+        <w:rPr>
+          <w:lang w:val="en-US"/>
+        </w:rPr>
+        <w:t xml:space="preserve"> - 27</w:t>
+      </w:r>
       <w:bookmarkStart w:id="0" w:name="_GoBack"/>
       <w:bookmarkEnd w:id="0"/>
-    </w:p>
-    <w:p>
-      <w:pPr>
-        <w:rPr>
-          <w:i/>
-          <w:lang w:val="en-US"/>
-        </w:rPr>
-      </w:pPr>
-      <w:r>
-        <w:rPr>
-          <w:i/>
-          <w:lang w:val="en-US"/>
-        </w:rPr>
-        <w:t>Show updated text to Daniel Lindner</w:t>
-      </w:r>
-    </w:p>
-    <w:p>
-      <w:pPr>
-        <w:pStyle w:val="Heading1"/>
-        <w:rPr>
-          <w:lang w:val="en-US"/>
-        </w:rPr>
-      </w:pPr>
-      <w:r>
-        <w:rPr>
-          <w:lang w:val="en-US"/>
-        </w:rPr>
-        <w:lastRenderedPageBreak/>
-        <w:t>Prototype 2</w:t>
-      </w:r>
-      <w:r>
-        <w:rPr>
-          <w:lang w:val="en-US"/>
-        </w:rPr>
-        <w:t xml:space="preserve"> - 30.03.14 – 13.04.14</w:t>
-      </w:r>
-    </w:p>
-    <w:p>
-      <w:pPr>
-        <w:rPr>
-          <w:lang w:val="en-US"/>
-        </w:rPr>
-      </w:pPr>
-      <w:r>
-        <w:rPr>
-          <w:lang w:val="en-US"/>
-        </w:rPr>
-        <w:t>This second prototype does not add more rules to validate but adds a simple User Interface with simple indication like markers in the editor and a list of validated rules.</w:t>
-      </w:r>
-    </w:p>
-    <w:p>
-      <w:pPr>
-        <w:rPr>
-          <w:lang w:val="en-US"/>
-        </w:rPr>
-      </w:pPr>
-      <w:r>
-        <w:rPr>
-          <w:lang w:val="en-US"/>
-        </w:rPr>
-        <w:t>Describe the prototype implementation short and crisp in the report.</w:t>
-      </w:r>
-      <w:r>
-        <w:rPr>
-          <w:lang w:val="en-US"/>
-        </w:rPr>
-        <w:t xml:space="preserve"> </w:t>
-      </w:r>
-    </w:p>
-    <w:p>
-      <w:pPr>
-        <w:rPr>
-          <w:lang w:val="en-US"/>
-        </w:rPr>
-      </w:pPr>
-      <w:r>
-        <w:rPr>
-          <w:lang w:val="en-US"/>
-        </w:rPr>
-        <w:t xml:space="preserve">Describe used tools and environment. Describe representation of data structures that enable AST analysis. </w:t>
-      </w:r>
-      <w:r>
-        <w:rPr>
-          <w:lang w:val="en-US"/>
-        </w:rPr>
-        <w:t xml:space="preserve">What was the challenge? What is the architecture and how is it implemented. Keep this chapter short and simple, the prototype just proves that it is possible to validate the rules as found out in the “Analysis” chapter. Describe the implementation of the validation for </w:t>
-      </w:r>
-      <w:r>
-        <w:rPr>
-          <w:lang w:val="en-US"/>
-        </w:rPr>
-        <w:t xml:space="preserve">some </w:t>
-      </w:r>
-      <w:r>
-        <w:rPr>
-          <w:lang w:val="en-US"/>
-        </w:rPr>
-        <w:t>rules to give an implementation example.</w:t>
-      </w:r>
-    </w:p>
-    <w:p>
-      <w:pPr>
-        <w:rPr>
-          <w:i/>
-          <w:lang w:val="en-US"/>
-        </w:rPr>
-      </w:pPr>
-      <w:r>
-        <w:rPr>
-          <w:i/>
-          <w:lang w:val="en-US"/>
-        </w:rPr>
-        <w:t>Show prototype description chapter to Daniel Lindner</w:t>
-      </w:r>
-    </w:p>
-    <w:p>
-      <w:pPr>
-        <w:pStyle w:val="Heading1"/>
-        <w:rPr>
-          <w:lang w:val="en-US"/>
-        </w:rPr>
-      </w:pPr>
-      <w:r>
-        <w:rPr>
-          <w:lang w:val="en-US"/>
-        </w:rPr>
-        <w:t>Conclusion</w:t>
-      </w:r>
-      <w:r>
-        <w:rPr>
-          <w:lang w:val="en-US"/>
-        </w:rPr>
-        <w:t xml:space="preserve"> - 13.04.14 – 20.04.14</w:t>
-      </w:r>
-    </w:p>
-    <w:p>
-      <w:pPr>
-        <w:rPr>
-          <w:lang w:val="en-US"/>
-        </w:rPr>
-      </w:pPr>
-      <w:r>
-        <w:rPr>
-          <w:lang w:val="en-US"/>
-        </w:rPr>
-        <w:t>Write a conclusion for the report. Add benefits and outlook chapter.</w:t>
-      </w:r>
-    </w:p>
-    <w:p>
-      <w:pPr>
-        <w:pStyle w:val="Heading1"/>
-        <w:rPr>
-          <w:lang w:val="en-US"/>
-        </w:rPr>
-      </w:pPr>
-      <w:r>
-        <w:rPr>
-          <w:lang w:val="en-US"/>
-        </w:rPr>
-        <w:t>Prototype 3 – optional</w:t>
-      </w:r>
-      <w:r>
-        <w:rPr>
-          <w:lang w:val="en-US"/>
-        </w:rPr>
-        <w:t xml:space="preserve"> - 20.04.14 – 04.05.14</w:t>
+      <w:r>
+        <w:rPr>
+          <w:lang w:val="en-US"/>
+        </w:rPr>
+        <w:t>.04.14 – 04.05.14</w:t>
       </w:r>
     </w:p>
     <w:p>
@@ -1372,7 +1384,7 @@
       <w:rPr>
         <w:noProof/>
       </w:rPr>
-      <w:t>2</w:t>
+      <w:t>3</w:t>
     </w:r>
     <w:r>
       <w:fldChar w:fldCharType="end"/>

</xml_diff>